<commit_message>
use case data management
</commit_message>
<xml_diff>
--- a/doc/Use Cases and Component Specification.docx
+++ b/doc/Use Cases and Component Specification.docx
@@ -68,6 +68,22 @@
     </w:p>
     <w:p>
       <w:pPr>
+        <w:spacing w:line="240" w:lineRule="auto"/>
+        <w:rPr>
+          <w:sz w:val="24"/>
+          <w:szCs w:val="24"/>
+        </w:rPr>
+      </w:pPr>
+      <w:r>
+        <w:rPr>
+          <w:sz w:val="24"/>
+          <w:szCs w:val="24"/>
+        </w:rPr>
+        <w:t>Use Cases and Component Specifications</w:t>
+      </w:r>
+    </w:p>
+    <w:p>
+      <w:pPr>
         <w:spacing w:before="160"/>
         <w:rPr>
           <w:b/>
@@ -213,6 +229,13 @@
         </w:rPr>
         <w:t xml:space="preserve"> The user, a developer with experience in python, </w:t>
       </w:r>
+      <w:r>
+        <w:rPr>
+          <w:sz w:val="24"/>
+          <w:szCs w:val="24"/>
+        </w:rPr>
+        <w:t xml:space="preserve">wants to format a battery data set that includes and cycling data and experiment conditions to </w:t>
+      </w:r>
     </w:p>
     <w:p>
       <w:pPr>
@@ -237,6 +260,13 @@
         </w:rPr>
         <w:t xml:space="preserve"> </w:t>
       </w:r>
+      <w:r>
+        <w:rPr>
+          <w:sz w:val="24"/>
+          <w:szCs w:val="24"/>
+        </w:rPr>
+        <w:t xml:space="preserve">CSV files that has cycling data and experiment conditions for multiple batteries. </w:t>
+      </w:r>
     </w:p>
     <w:p>
       <w:pPr>
@@ -261,6 +291,20 @@
         </w:rPr>
         <w:t xml:space="preserve"> </w:t>
       </w:r>
+      <w:r>
+        <w:rPr>
+          <w:sz w:val="24"/>
+          <w:szCs w:val="24"/>
+        </w:rPr>
+        <w:t xml:space="preserve">One CVS file that includes </w:t>
+      </w:r>
+      <w:r>
+        <w:rPr>
+          <w:sz w:val="24"/>
+          <w:szCs w:val="24"/>
+        </w:rPr>
+        <w:t xml:space="preserve">all necessary data needed to train a machine learning regression model. </w:t>
+      </w:r>
     </w:p>
     <w:p>
       <w:pPr>
@@ -301,6 +345,135 @@
         </w:rPr>
         <w:t xml:space="preserve">Component 1: </w:t>
       </w:r>
+      <w:r>
+        <w:rPr>
+          <w:sz w:val="24"/>
+          <w:szCs w:val="24"/>
+        </w:rPr>
+        <w:t>Assemble dataset</w:t>
+      </w:r>
+    </w:p>
+    <w:p>
+      <w:pPr>
+        <w:rPr>
+          <w:sz w:val="24"/>
+          <w:szCs w:val="24"/>
+        </w:rPr>
+      </w:pPr>
+      <w:r>
+        <w:rPr>
+          <w:sz w:val="24"/>
+          <w:szCs w:val="24"/>
+        </w:rPr>
+        <w:t xml:space="preserve">Publicly assessable battery cycling data </w:t>
+      </w:r>
+      <w:r>
+        <w:rPr>
+          <w:sz w:val="24"/>
+          <w:szCs w:val="24"/>
+        </w:rPr>
+        <w:t>of different commercial batteries</w:t>
+      </w:r>
+      <w:r>
+        <w:rPr>
+          <w:sz w:val="24"/>
+          <w:szCs w:val="24"/>
+        </w:rPr>
+        <w:t xml:space="preserve"> provided </w:t>
+      </w:r>
+      <w:r>
+        <w:rPr>
+          <w:sz w:val="24"/>
+          <w:szCs w:val="24"/>
+        </w:rPr>
+        <w:t>by Sandia National Laboratory</w:t>
+      </w:r>
+      <w:r>
+        <w:rPr>
+          <w:sz w:val="24"/>
+          <w:szCs w:val="24"/>
+        </w:rPr>
+        <w:t xml:space="preserve"> </w:t>
+      </w:r>
+      <w:r>
+        <w:rPr>
+          <w:sz w:val="24"/>
+          <w:szCs w:val="24"/>
+        </w:rPr>
+        <w:t>at</w:t>
+      </w:r>
+      <w:r>
+        <w:rPr>
+          <w:sz w:val="24"/>
+          <w:szCs w:val="24"/>
+        </w:rPr>
+        <w:t xml:space="preserve"> the</w:t>
+      </w:r>
+      <w:r>
+        <w:rPr>
+          <w:sz w:val="24"/>
+          <w:szCs w:val="24"/>
+        </w:rPr>
+        <w:t xml:space="preserve"> Battery Archive</w:t>
+      </w:r>
+      <w:r>
+        <w:rPr>
+          <w:sz w:val="24"/>
+          <w:szCs w:val="24"/>
+        </w:rPr>
+        <w:t xml:space="preserve"> repository. The meta data and cycling csv files need to be downloaded. </w:t>
+      </w:r>
+      <w:r>
+        <w:rPr>
+          <w:sz w:val="24"/>
+          <w:szCs w:val="24"/>
+        </w:rPr>
+        <w:t xml:space="preserve">A data frame </w:t>
+      </w:r>
+      <w:r>
+        <w:rPr>
+          <w:sz w:val="24"/>
+          <w:szCs w:val="24"/>
+        </w:rPr>
+        <w:t xml:space="preserve">will be constructed in </w:t>
+      </w:r>
+      <w:proofErr w:type="spellStart"/>
+      <w:r>
+        <w:rPr>
+          <w:sz w:val="24"/>
+          <w:szCs w:val="24"/>
+        </w:rPr>
+        <w:t>jupyter</w:t>
+      </w:r>
+      <w:proofErr w:type="spellEnd"/>
+      <w:r>
+        <w:rPr>
+          <w:sz w:val="24"/>
+          <w:szCs w:val="24"/>
+        </w:rPr>
+        <w:t xml:space="preserve"> notebook to include the information in </w:t>
+      </w:r>
+      <w:r>
+        <w:rPr>
+          <w:sz w:val="24"/>
+          <w:szCs w:val="24"/>
+        </w:rPr>
+        <w:t xml:space="preserve">the metadata file and the battery performance metrics </w:t>
+      </w:r>
+      <w:r>
+        <w:rPr>
+          <w:sz w:val="24"/>
+          <w:szCs w:val="24"/>
+        </w:rPr>
+        <w:t>(charge capacity, discharge capacity, charge energy, discharge energy, coulombic efficiency, and energy efficiency)</w:t>
+      </w:r>
+      <w:r>
+        <w:rPr>
+          <w:sz w:val="24"/>
+          <w:szCs w:val="24"/>
+        </w:rPr>
+        <w:t xml:space="preserve"> for each battery in cycles 50 to 500, in increments of 50 cycles. The resulting data fame will be exported to a csv file. </w:t>
+      </w:r>
     </w:p>
     <w:p>
       <w:pPr>
@@ -468,6 +641,7 @@
           <w:sz w:val="24"/>
           <w:szCs w:val="24"/>
         </w:rPr>
+        <w:lastRenderedPageBreak/>
         <w:t xml:space="preserve">Component 1: </w:t>
       </w:r>
       <w:r>
@@ -574,6 +748,248 @@
           <w:sz w:val="24"/>
           <w:szCs w:val="24"/>
         </w:rPr>
+        <w:t>The</w:t>
+      </w:r>
+      <w:r>
+        <w:rPr>
+          <w:sz w:val="24"/>
+          <w:szCs w:val="24"/>
+        </w:rPr>
+        <w:t xml:space="preserve"> input</w:t>
+      </w:r>
+      <w:r>
+        <w:rPr>
+          <w:sz w:val="24"/>
+          <w:szCs w:val="24"/>
+        </w:rPr>
+        <w:t xml:space="preserve"> </w:t>
+      </w:r>
+      <w:r>
+        <w:rPr>
+          <w:sz w:val="24"/>
+          <w:szCs w:val="24"/>
+        </w:rPr>
+        <w:t>is an encoded</w:t>
+      </w:r>
+      <w:r>
+        <w:rPr>
+          <w:sz w:val="24"/>
+          <w:szCs w:val="24"/>
+        </w:rPr>
+        <w:t xml:space="preserve"> battery dataset columns </w:t>
+      </w:r>
+      <w:r>
+        <w:rPr>
+          <w:sz w:val="24"/>
+          <w:szCs w:val="24"/>
+        </w:rPr>
+        <w:t>(anode, cathode, electrolyte, cycle, temperature, discharge c-rate</w:t>
+      </w:r>
+      <w:r>
+        <w:rPr>
+          <w:sz w:val="24"/>
+          <w:szCs w:val="24"/>
+        </w:rPr>
+        <w:t xml:space="preserve">, </w:t>
+      </w:r>
+      <w:r>
+        <w:rPr>
+          <w:sz w:val="24"/>
+          <w:szCs w:val="24"/>
+        </w:rPr>
+        <w:t>charge capacity, discharge capacity, charge energy, discharge energy, and coulombic efficiency</w:t>
+      </w:r>
+      <w:r>
+        <w:rPr>
+          <w:sz w:val="24"/>
+          <w:szCs w:val="24"/>
+        </w:rPr>
+        <w:t>)</w:t>
+      </w:r>
+      <w:r>
+        <w:rPr>
+          <w:sz w:val="24"/>
+          <w:szCs w:val="24"/>
+        </w:rPr>
+        <w:t xml:space="preserve">. </w:t>
+      </w:r>
+      <w:r>
+        <w:rPr>
+          <w:sz w:val="24"/>
+          <w:szCs w:val="24"/>
+        </w:rPr>
+        <w:t xml:space="preserve">This set of arrays will be split </w:t>
+      </w:r>
+      <w:r>
+        <w:rPr>
+          <w:sz w:val="24"/>
+          <w:szCs w:val="24"/>
+        </w:rPr>
+        <w:t>between a training set and test set</w:t>
+      </w:r>
+      <w:r>
+        <w:rPr>
+          <w:sz w:val="24"/>
+          <w:szCs w:val="24"/>
+        </w:rPr>
+        <w:t xml:space="preserve">. </w:t>
+      </w:r>
+      <w:r>
+        <w:rPr>
+          <w:sz w:val="24"/>
+          <w:szCs w:val="24"/>
+        </w:rPr>
+        <w:t xml:space="preserve">The training set will be used to train </w:t>
+      </w:r>
+      <w:proofErr w:type="gramStart"/>
+      <w:r>
+        <w:rPr>
+          <w:sz w:val="24"/>
+          <w:szCs w:val="24"/>
+        </w:rPr>
+        <w:t>MLM</w:t>
+      </w:r>
+      <w:r>
+        <w:rPr>
+          <w:sz w:val="24"/>
+          <w:szCs w:val="24"/>
+        </w:rPr>
+        <w:t>’s</w:t>
+      </w:r>
+      <w:proofErr w:type="gramEnd"/>
+      <w:r>
+        <w:rPr>
+          <w:sz w:val="24"/>
+          <w:szCs w:val="24"/>
+        </w:rPr>
+        <w:t xml:space="preserve"> </w:t>
+      </w:r>
+      <w:r>
+        <w:rPr>
+          <w:sz w:val="24"/>
+          <w:szCs w:val="24"/>
+        </w:rPr>
+        <w:t>and the test set will be used to verify how accurate the MLM can predict the output. The output</w:t>
+      </w:r>
+      <w:r>
+        <w:rPr>
+          <w:sz w:val="24"/>
+          <w:szCs w:val="24"/>
+        </w:rPr>
+        <w:t>s</w:t>
+      </w:r>
+      <w:r>
+        <w:rPr>
+          <w:sz w:val="24"/>
+          <w:szCs w:val="24"/>
+        </w:rPr>
+        <w:t xml:space="preserve"> are</w:t>
+      </w:r>
+      <w:r>
+        <w:rPr>
+          <w:sz w:val="24"/>
+          <w:szCs w:val="24"/>
+        </w:rPr>
+        <w:t xml:space="preserve"> the</w:t>
+      </w:r>
+      <w:r>
+        <w:rPr>
+          <w:sz w:val="24"/>
+          <w:szCs w:val="24"/>
+        </w:rPr>
+        <w:t xml:space="preserve"> predicted</w:t>
+      </w:r>
+      <w:r>
+        <w:rPr>
+          <w:sz w:val="24"/>
+          <w:szCs w:val="24"/>
+        </w:rPr>
+        <w:t xml:space="preserve"> </w:t>
+      </w:r>
+      <w:r>
+        <w:rPr>
+          <w:sz w:val="24"/>
+          <w:szCs w:val="24"/>
+        </w:rPr>
+        <w:t>battery metrics (</w:t>
+      </w:r>
+      <w:r>
+        <w:rPr>
+          <w:sz w:val="24"/>
+          <w:szCs w:val="24"/>
+        </w:rPr>
+        <w:t>charge capacity, discharge capacity, charge energy, discharge energy, coulombic efficiency</w:t>
+      </w:r>
+      <w:r>
+        <w:rPr>
+          <w:sz w:val="24"/>
+          <w:szCs w:val="24"/>
+        </w:rPr>
+        <w:t>, and energy efficiency</w:t>
+      </w:r>
+      <w:r>
+        <w:rPr>
+          <w:sz w:val="24"/>
+          <w:szCs w:val="24"/>
+        </w:rPr>
+        <w:t>)</w:t>
+      </w:r>
+      <w:r>
+        <w:rPr>
+          <w:sz w:val="24"/>
+          <w:szCs w:val="24"/>
+        </w:rPr>
+        <w:t xml:space="preserve">. Each of these </w:t>
+      </w:r>
+      <w:r>
+        <w:rPr>
+          <w:sz w:val="24"/>
+          <w:szCs w:val="24"/>
+        </w:rPr>
+        <w:t>metrics</w:t>
+      </w:r>
+      <w:r>
+        <w:rPr>
+          <w:sz w:val="24"/>
+          <w:szCs w:val="24"/>
+        </w:rPr>
+        <w:t xml:space="preserve"> will train a k-</w:t>
+      </w:r>
+      <w:proofErr w:type="spellStart"/>
+      <w:r>
+        <w:rPr>
+          <w:sz w:val="24"/>
+          <w:szCs w:val="24"/>
+        </w:rPr>
+        <w:t>nn</w:t>
+      </w:r>
+      <w:proofErr w:type="spellEnd"/>
+      <w:r>
+        <w:rPr>
+          <w:sz w:val="24"/>
+          <w:szCs w:val="24"/>
+        </w:rPr>
+        <w:t xml:space="preserve"> regressor </w:t>
+      </w:r>
+      <w:r>
+        <w:rPr>
+          <w:sz w:val="24"/>
+          <w:szCs w:val="24"/>
+        </w:rPr>
+        <w:t>separately</w:t>
+      </w:r>
+      <w:r>
+        <w:rPr>
+          <w:sz w:val="24"/>
+          <w:szCs w:val="24"/>
+        </w:rPr>
+        <w:t xml:space="preserve">. </w:t>
+      </w:r>
+      <w:r>
+        <w:rPr>
+          <w:sz w:val="24"/>
+          <w:szCs w:val="24"/>
+        </w:rPr>
         <w:t xml:space="preserve">The </w:t>
       </w:r>
       <w:r>
@@ -581,94 +997,50 @@
           <w:sz w:val="24"/>
           <w:szCs w:val="24"/>
         </w:rPr>
-        <w:t>is an encoded</w:t>
-      </w:r>
-      <w:r>
-        <w:rPr>
-          <w:sz w:val="24"/>
-          <w:szCs w:val="24"/>
-        </w:rPr>
-        <w:t xml:space="preserve"> battery dataset columns </w:t>
-      </w:r>
-      <w:r>
-        <w:rPr>
-          <w:sz w:val="24"/>
-          <w:szCs w:val="24"/>
-        </w:rPr>
-        <w:t>(anode, cathode, electrolyte, cycle, temperature, discharge c-rate</w:t>
-      </w:r>
-      <w:r>
-        <w:rPr>
-          <w:sz w:val="24"/>
-          <w:szCs w:val="24"/>
-        </w:rPr>
-        <w:t xml:space="preserve">, </w:t>
-      </w:r>
-      <w:r>
-        <w:rPr>
-          <w:sz w:val="24"/>
-          <w:szCs w:val="24"/>
-        </w:rPr>
-        <w:t>charge capacity, discharge capacity, charge energy, discharge energy, and coulombic efficiency</w:t>
-      </w:r>
-      <w:r>
-        <w:rPr>
-          <w:sz w:val="24"/>
-          <w:szCs w:val="24"/>
-        </w:rPr>
-        <w:t>)</w:t>
-      </w:r>
-      <w:r>
-        <w:rPr>
-          <w:sz w:val="24"/>
-          <w:szCs w:val="24"/>
-        </w:rPr>
-        <w:t xml:space="preserve">. </w:t>
-      </w:r>
-      <w:r>
-        <w:rPr>
-          <w:sz w:val="24"/>
-          <w:szCs w:val="24"/>
-        </w:rPr>
-        <w:t xml:space="preserve">This set of arrays will be split </w:t>
-      </w:r>
-      <w:r>
-        <w:rPr>
-          <w:sz w:val="24"/>
-          <w:szCs w:val="24"/>
-        </w:rPr>
-        <w:t>between a training set and test set</w:t>
-      </w:r>
-      <w:r>
-        <w:rPr>
-          <w:sz w:val="24"/>
-          <w:szCs w:val="24"/>
-        </w:rPr>
-        <w:t xml:space="preserve">. </w:t>
-      </w:r>
-      <w:r>
-        <w:rPr>
-          <w:sz w:val="24"/>
-          <w:szCs w:val="24"/>
-        </w:rPr>
-        <w:t xml:space="preserve">The training set will be used to train </w:t>
-      </w:r>
-      <w:proofErr w:type="gramStart"/>
-      <w:r>
-        <w:rPr>
-          <w:sz w:val="24"/>
-          <w:szCs w:val="24"/>
-        </w:rPr>
-        <w:t>MLM</w:t>
-      </w:r>
-      <w:r>
-        <w:rPr>
-          <w:sz w:val="24"/>
-          <w:szCs w:val="24"/>
-        </w:rPr>
-        <w:t>’s</w:t>
-      </w:r>
-      <w:proofErr w:type="gramEnd"/>
+        <w:t xml:space="preserve">comparison of the </w:t>
+      </w:r>
+      <w:r>
+        <w:rPr>
+          <w:sz w:val="24"/>
+          <w:szCs w:val="24"/>
+        </w:rPr>
+        <w:t xml:space="preserve">predicted values </w:t>
+      </w:r>
+      <w:r>
+        <w:rPr>
+          <w:sz w:val="24"/>
+          <w:szCs w:val="24"/>
+        </w:rPr>
+        <w:t>to th</w:t>
+      </w:r>
+      <w:r>
+        <w:rPr>
+          <w:sz w:val="24"/>
+          <w:szCs w:val="24"/>
+        </w:rPr>
+        <w:t>e test values</w:t>
+      </w:r>
+      <w:r>
+        <w:rPr>
+          <w:sz w:val="24"/>
+          <w:szCs w:val="24"/>
+        </w:rPr>
+        <w:t xml:space="preserve"> will be quantified with a</w:t>
+      </w:r>
+      <w:r>
+        <w:rPr>
+          <w:sz w:val="24"/>
+          <w:szCs w:val="24"/>
+        </w:rPr>
+        <w:t xml:space="preserve"> loss value</w:t>
+      </w:r>
+      <w:r>
+        <w:rPr>
+          <w:sz w:val="24"/>
+          <w:szCs w:val="24"/>
+        </w:rPr>
+        <w:t>, the root mean squared error</w:t>
+      </w:r>
       <w:r>
         <w:rPr>
           <w:sz w:val="24"/>
@@ -676,26 +1048,50 @@
         </w:rPr>
         <w:t xml:space="preserve"> </w:t>
       </w:r>
-      <w:r>
-        <w:rPr>
-          <w:sz w:val="24"/>
-          <w:szCs w:val="24"/>
-        </w:rPr>
-        <w:t>and the test set will be used to verify how accurate the MLM can predict the output. The output</w:t>
-      </w:r>
-      <w:r>
-        <w:rPr>
-          <w:sz w:val="24"/>
-          <w:szCs w:val="24"/>
-        </w:rPr>
-        <w:t>s</w:t>
-      </w:r>
-      <w:r>
-        <w:rPr>
-          <w:sz w:val="24"/>
-          <w:szCs w:val="24"/>
-        </w:rPr>
-        <w:t xml:space="preserve"> are</w:t>
+    </w:p>
+    <w:p>
+      <w:pPr>
+        <w:spacing w:before="240"/>
+        <w:rPr>
+          <w:sz w:val="24"/>
+          <w:szCs w:val="24"/>
+        </w:rPr>
+      </w:pPr>
+      <w:r>
+        <w:rPr>
+          <w:sz w:val="24"/>
+          <w:szCs w:val="24"/>
+        </w:rPr>
+        <w:t>Component 2: Hyper parameters</w:t>
+      </w:r>
+    </w:p>
+    <w:p>
+      <w:pPr>
+        <w:rPr>
+          <w:sz w:val="24"/>
+          <w:szCs w:val="24"/>
+        </w:rPr>
+      </w:pPr>
+      <w:r>
+        <w:rPr>
+          <w:sz w:val="24"/>
+          <w:szCs w:val="24"/>
+        </w:rPr>
+        <w:t>Hyper parameters of the chosen</w:t>
+      </w:r>
+      <w:r>
+        <w:rPr>
+          <w:sz w:val="24"/>
+          <w:szCs w:val="24"/>
+        </w:rPr>
+        <w:t xml:space="preserve"> regression model, k-nearest neighbor regression, </w:t>
+      </w:r>
+      <w:r>
+        <w:rPr>
+          <w:sz w:val="24"/>
+          <w:szCs w:val="24"/>
+        </w:rPr>
+        <w:t xml:space="preserve"> will be optimized using</w:t>
       </w:r>
       <w:r>
         <w:rPr>
@@ -709,157 +1105,370 @@
           <w:sz w:val="24"/>
           <w:szCs w:val="24"/>
         </w:rPr>
-        <w:t xml:space="preserve"> predicted</w:t>
-      </w:r>
-      <w:r>
-        <w:rPr>
-          <w:sz w:val="24"/>
-          <w:szCs w:val="24"/>
-        </w:rPr>
         <w:t xml:space="preserve"> </w:t>
       </w:r>
-      <w:r>
-        <w:rPr>
-          <w:sz w:val="24"/>
-          <w:szCs w:val="24"/>
-        </w:rPr>
-        <w:t>battery metrics (</w:t>
-      </w:r>
-      <w:r>
-        <w:rPr>
-          <w:sz w:val="24"/>
-          <w:szCs w:val="24"/>
-        </w:rPr>
-        <w:t xml:space="preserve">charge capacity, discharge capacity, charge </w:t>
-      </w:r>
-      <w:r>
-        <w:rPr>
+      <w:proofErr w:type="spellStart"/>
+      <w:r>
+        <w:rPr>
+          <w:sz w:val="24"/>
+          <w:szCs w:val="24"/>
+        </w:rPr>
+        <w:t>sklearn</w:t>
+      </w:r>
+      <w:proofErr w:type="spellEnd"/>
+      <w:r>
+        <w:rPr>
+          <w:sz w:val="24"/>
+          <w:szCs w:val="24"/>
+        </w:rPr>
+        <w:t xml:space="preserve"> </w:t>
+      </w:r>
+      <w:r>
+        <w:rPr>
+          <w:sz w:val="24"/>
+          <w:szCs w:val="24"/>
+        </w:rPr>
+        <w:t>model</w:t>
+      </w:r>
+      <w:r>
+        <w:rPr>
+          <w:sz w:val="24"/>
+          <w:szCs w:val="24"/>
+        </w:rPr>
+        <w:t xml:space="preserve"> </w:t>
+      </w:r>
+      <w:proofErr w:type="spellStart"/>
+      <w:r>
+        <w:rPr>
+          <w:sz w:val="24"/>
+          <w:szCs w:val="24"/>
+        </w:rPr>
+        <w:t>G</w:t>
+      </w:r>
+      <w:r>
+        <w:rPr>
+          <w:sz w:val="24"/>
+          <w:szCs w:val="24"/>
+        </w:rPr>
+        <w:t>rid</w:t>
+      </w:r>
+      <w:r>
+        <w:rPr>
+          <w:sz w:val="24"/>
+          <w:szCs w:val="24"/>
+        </w:rPr>
+        <w:t>SearchCV</w:t>
+      </w:r>
+      <w:proofErr w:type="spellEnd"/>
+      <w:r>
+        <w:rPr>
+          <w:sz w:val="24"/>
+          <w:szCs w:val="24"/>
+        </w:rPr>
+        <w:t xml:space="preserve">. The inputs will be </w:t>
+      </w:r>
+      <w:r>
+        <w:rPr>
+          <w:sz w:val="24"/>
+          <w:szCs w:val="24"/>
+        </w:rPr>
+        <w:t xml:space="preserve">options (range and lists) </w:t>
+      </w:r>
+      <w:r>
+        <w:rPr>
+          <w:sz w:val="24"/>
+          <w:szCs w:val="24"/>
+        </w:rPr>
+        <w:t>for</w:t>
+      </w:r>
+      <w:r>
+        <w:rPr>
+          <w:sz w:val="24"/>
+          <w:szCs w:val="24"/>
+        </w:rPr>
+        <w:t xml:space="preserve"> the hyperparameters</w:t>
+      </w:r>
+      <w:r>
+        <w:rPr>
+          <w:sz w:val="24"/>
+          <w:szCs w:val="24"/>
+        </w:rPr>
+        <w:t>:</w:t>
+      </w:r>
+      <w:r>
+        <w:rPr>
+          <w:sz w:val="24"/>
+          <w:szCs w:val="24"/>
+        </w:rPr>
+        <w:t xml:space="preserve"> </w:t>
+      </w:r>
+      <w:proofErr w:type="spellStart"/>
+      <w:r>
+        <w:rPr>
+          <w:sz w:val="24"/>
+          <w:szCs w:val="24"/>
+        </w:rPr>
+        <w:t>n_neighbors</w:t>
+      </w:r>
+      <w:proofErr w:type="spellEnd"/>
+      <w:r>
+        <w:rPr>
+          <w:sz w:val="24"/>
+          <w:szCs w:val="24"/>
+        </w:rPr>
+        <w:t xml:space="preserve">, weights, </w:t>
+      </w:r>
+      <w:r>
+        <w:rPr>
+          <w:sz w:val="24"/>
+          <w:szCs w:val="24"/>
+        </w:rPr>
+        <w:t xml:space="preserve">and </w:t>
+      </w:r>
+      <w:r>
+        <w:rPr>
+          <w:sz w:val="24"/>
+          <w:szCs w:val="24"/>
+        </w:rPr>
+        <w:t>algorithm</w:t>
+      </w:r>
+      <w:r>
+        <w:rPr>
+          <w:sz w:val="24"/>
+          <w:szCs w:val="24"/>
+        </w:rPr>
+        <w:t>. Other inputs will also include the training set</w:t>
+      </w:r>
+      <w:r>
+        <w:rPr>
+          <w:sz w:val="24"/>
+          <w:szCs w:val="24"/>
+        </w:rPr>
+        <w:t xml:space="preserve"> as described in the previous component. </w:t>
+      </w:r>
+      <w:r>
+        <w:rPr>
+          <w:sz w:val="24"/>
+          <w:szCs w:val="24"/>
+        </w:rPr>
+        <w:t>The output will be a list of the best hyperparameters for each output.</w:t>
+      </w:r>
+    </w:p>
+    <w:p>
+      <w:pPr>
+        <w:spacing w:before="160"/>
+        <w:rPr>
+          <w:b/>
+          <w:sz w:val="24"/>
+          <w:szCs w:val="24"/>
+        </w:rPr>
+      </w:pPr>
+    </w:p>
+    <w:p>
+      <w:pPr>
+        <w:spacing w:before="160"/>
+        <w:rPr>
+          <w:sz w:val="24"/>
+          <w:szCs w:val="24"/>
+        </w:rPr>
+      </w:pPr>
+      <w:r>
+        <w:rPr>
+          <w:b/>
+          <w:sz w:val="24"/>
+          <w:szCs w:val="24"/>
+        </w:rPr>
+        <w:t xml:space="preserve">User Story </w:t>
+      </w:r>
+      <w:r>
+        <w:rPr>
+          <w:b/>
+          <w:sz w:val="24"/>
+          <w:szCs w:val="24"/>
+        </w:rPr>
+        <w:t>2</w:t>
+      </w:r>
+      <w:r>
+        <w:rPr>
+          <w:b/>
+          <w:sz w:val="24"/>
+          <w:szCs w:val="24"/>
+        </w:rPr>
+        <w:t>:</w:t>
+      </w:r>
+    </w:p>
+    <w:p>
+      <w:pPr>
+        <w:rPr>
+          <w:sz w:val="24"/>
+          <w:szCs w:val="24"/>
+        </w:rPr>
+      </w:pPr>
+      <w:r>
+        <w:rPr>
+          <w:sz w:val="24"/>
+          <w:szCs w:val="24"/>
+        </w:rPr>
+        <w:t>A</w:t>
+      </w:r>
+      <w:r>
+        <w:rPr>
+          <w:sz w:val="24"/>
+          <w:szCs w:val="24"/>
+        </w:rPr>
+        <w:t xml:space="preserve"> battery electrochemist working in an R&amp;D lab on the bench scale, for example, the senior scientist in a national lab or the severely underpaid graduate student in a university lab, wants to know which electrolyte will have the best performance for the battery system they are working with. The user, who may be unfamiliar with programming languages, will select their battery cathode, anode, and C-rate from a drop-down menu on a user-friendly interface. The user may also want to know the predicted performance of alternative choices, so both the predicted performance of the best electrolyte and the alternative choices will be visualized on the UI. </w:t>
+      </w:r>
+    </w:p>
+    <w:p>
+      <w:pPr>
+        <w:spacing w:before="160"/>
+        <w:rPr>
+          <w:b/>
+          <w:sz w:val="24"/>
+          <w:szCs w:val="24"/>
+        </w:rPr>
+      </w:pPr>
+      <w:r>
+        <w:rPr>
+          <w:b/>
+          <w:sz w:val="24"/>
+          <w:szCs w:val="24"/>
+        </w:rPr>
+        <w:t>Use Case</w:t>
+      </w:r>
+      <w:r>
+        <w:rPr>
+          <w:b/>
+          <w:sz w:val="24"/>
+          <w:szCs w:val="24"/>
+        </w:rPr>
+        <w:t xml:space="preserve"> 1</w:t>
+      </w:r>
+      <w:r>
+        <w:rPr>
+          <w:b/>
+          <w:sz w:val="24"/>
+          <w:szCs w:val="24"/>
+        </w:rPr>
+        <w:t>: Battery Performance Predictor</w:t>
+      </w:r>
+    </w:p>
+    <w:p>
+      <w:pPr>
+        <w:spacing w:before="160"/>
+        <w:rPr>
+          <w:sz w:val="24"/>
+          <w:szCs w:val="24"/>
+        </w:rPr>
+      </w:pPr>
+      <w:r>
+        <w:rPr>
+          <w:b/>
+          <w:sz w:val="24"/>
+          <w:szCs w:val="24"/>
+        </w:rPr>
+        <w:t xml:space="preserve">Description: </w:t>
+      </w:r>
+      <w:r>
+        <w:rPr>
+          <w:sz w:val="24"/>
+          <w:szCs w:val="24"/>
+        </w:rPr>
+        <w:t xml:space="preserve">The user, a battery electrochemist working in an R&amp;D lab on the bench scale with limited python experience, is interested in selecting an electrolyte for a battery with certain components and how that battery will perform. </w:t>
+      </w:r>
+    </w:p>
+    <w:p>
+      <w:pPr>
+        <w:spacing w:before="160"/>
+        <w:rPr>
+          <w:sz w:val="24"/>
+          <w:szCs w:val="24"/>
+        </w:rPr>
+      </w:pPr>
+      <w:r>
+        <w:rPr>
+          <w:b/>
+          <w:sz w:val="24"/>
+          <w:szCs w:val="24"/>
+        </w:rPr>
+        <w:t>Inputs:</w:t>
+      </w:r>
+      <w:r>
+        <w:rPr>
+          <w:sz w:val="24"/>
+          <w:szCs w:val="24"/>
+        </w:rPr>
+        <w:t xml:space="preserve"> The user provides a description of the desired battery that consists of an anode material, a cathode material, and a charge rate and runs the program. </w:t>
+      </w:r>
+    </w:p>
+    <w:p>
+      <w:pPr>
+        <w:spacing w:before="160"/>
+        <w:rPr>
+          <w:sz w:val="24"/>
+          <w:szCs w:val="24"/>
+        </w:rPr>
+      </w:pPr>
+      <w:r>
+        <w:rPr>
+          <w:b/>
+          <w:sz w:val="24"/>
+          <w:szCs w:val="24"/>
+        </w:rPr>
+        <w:t>Outputs:</w:t>
+      </w:r>
+      <w:r>
+        <w:rPr>
+          <w:sz w:val="24"/>
+          <w:szCs w:val="24"/>
+        </w:rPr>
+        <w:t xml:space="preserve"> ML</w:t>
+      </w:r>
+      <w:r>
+        <w:rPr>
+          <w:sz w:val="24"/>
+          <w:szCs w:val="24"/>
+        </w:rPr>
+        <w:t xml:space="preserve">L that returns </w:t>
+      </w:r>
+      <w:r>
+        <w:rPr>
+          <w:sz w:val="24"/>
+          <w:szCs w:val="24"/>
+        </w:rPr>
+        <w:t xml:space="preserve">the performance of batteries with </w:t>
+      </w:r>
+      <w:r>
+        <w:rPr>
+          <w:sz w:val="24"/>
+          <w:szCs w:val="24"/>
+        </w:rPr>
+        <w:t>different</w:t>
+      </w:r>
+      <w:r>
+        <w:rPr>
+          <w:sz w:val="24"/>
+          <w:szCs w:val="24"/>
+        </w:rPr>
+        <w:t xml:space="preserve"> electrolytes in a user- friendly interface. </w:t>
+      </w:r>
+    </w:p>
+    <w:p>
+      <w:pPr>
+        <w:spacing w:before="160"/>
+        <w:rPr>
+          <w:sz w:val="24"/>
+          <w:szCs w:val="24"/>
+        </w:rPr>
+      </w:pPr>
+      <w:r>
+        <w:rPr>
+          <w:b/>
           <w:sz w:val="24"/>
           <w:szCs w:val="24"/>
         </w:rPr>
         <w:lastRenderedPageBreak/>
-        <w:t>energy, discharge energy, coulombic efficiency</w:t>
-      </w:r>
-      <w:r>
-        <w:rPr>
-          <w:sz w:val="24"/>
-          <w:szCs w:val="24"/>
-        </w:rPr>
-        <w:t>, and energy efficiency</w:t>
-      </w:r>
-      <w:r>
-        <w:rPr>
-          <w:sz w:val="24"/>
-          <w:szCs w:val="24"/>
-        </w:rPr>
-        <w:t>)</w:t>
-      </w:r>
-      <w:r>
-        <w:rPr>
-          <w:sz w:val="24"/>
-          <w:szCs w:val="24"/>
-        </w:rPr>
-        <w:t xml:space="preserve">. Each of these </w:t>
-      </w:r>
-      <w:r>
-        <w:rPr>
-          <w:sz w:val="24"/>
-          <w:szCs w:val="24"/>
-        </w:rPr>
-        <w:t>metrics</w:t>
-      </w:r>
-      <w:r>
-        <w:rPr>
-          <w:sz w:val="24"/>
-          <w:szCs w:val="24"/>
-        </w:rPr>
-        <w:t xml:space="preserve"> will train a k-</w:t>
-      </w:r>
-      <w:proofErr w:type="spellStart"/>
-      <w:r>
-        <w:rPr>
-          <w:sz w:val="24"/>
-          <w:szCs w:val="24"/>
-        </w:rPr>
-        <w:t>nn</w:t>
-      </w:r>
-      <w:proofErr w:type="spellEnd"/>
-      <w:r>
-        <w:rPr>
-          <w:sz w:val="24"/>
-          <w:szCs w:val="24"/>
-        </w:rPr>
-        <w:t xml:space="preserve"> regressor </w:t>
-      </w:r>
-      <w:r>
-        <w:rPr>
-          <w:sz w:val="24"/>
-          <w:szCs w:val="24"/>
-        </w:rPr>
-        <w:t>separately</w:t>
-      </w:r>
-      <w:r>
-        <w:rPr>
-          <w:sz w:val="24"/>
-          <w:szCs w:val="24"/>
-        </w:rPr>
-        <w:t xml:space="preserve">. </w:t>
-      </w:r>
-      <w:r>
-        <w:rPr>
-          <w:sz w:val="24"/>
-          <w:szCs w:val="24"/>
-        </w:rPr>
-        <w:t xml:space="preserve">The </w:t>
-      </w:r>
-      <w:r>
-        <w:rPr>
-          <w:sz w:val="24"/>
-          <w:szCs w:val="24"/>
-        </w:rPr>
-        <w:t xml:space="preserve">comparison of the </w:t>
-      </w:r>
-      <w:r>
-        <w:rPr>
-          <w:sz w:val="24"/>
-          <w:szCs w:val="24"/>
-        </w:rPr>
-        <w:t xml:space="preserve">predicted values </w:t>
-      </w:r>
-      <w:r>
-        <w:rPr>
-          <w:sz w:val="24"/>
-          <w:szCs w:val="24"/>
-        </w:rPr>
-        <w:t>to th</w:t>
-      </w:r>
-      <w:r>
-        <w:rPr>
-          <w:sz w:val="24"/>
-          <w:szCs w:val="24"/>
-        </w:rPr>
-        <w:t>e test values</w:t>
-      </w:r>
-      <w:r>
-        <w:rPr>
-          <w:sz w:val="24"/>
-          <w:szCs w:val="24"/>
-        </w:rPr>
-        <w:t xml:space="preserve"> will be quantified with a</w:t>
-      </w:r>
-      <w:r>
-        <w:rPr>
-          <w:sz w:val="24"/>
-          <w:szCs w:val="24"/>
-        </w:rPr>
-        <w:t xml:space="preserve"> loss value</w:t>
-      </w:r>
-      <w:r>
-        <w:rPr>
-          <w:sz w:val="24"/>
-          <w:szCs w:val="24"/>
-        </w:rPr>
-        <w:t>, the root mean squared error</w:t>
+        <w:t>Components:</w:t>
       </w:r>
       <w:r>
         <w:rPr>
@@ -871,54 +1480,89 @@
     </w:p>
     <w:p>
       <w:pPr>
-        <w:spacing w:before="240"/>
-        <w:rPr>
-          <w:sz w:val="24"/>
-          <w:szCs w:val="24"/>
-        </w:rPr>
-      </w:pPr>
-      <w:r>
-        <w:rPr>
-          <w:sz w:val="24"/>
-          <w:szCs w:val="24"/>
-        </w:rPr>
-        <w:t>Component 2: Hyper parameters</w:t>
-      </w:r>
-    </w:p>
-    <w:p>
-      <w:pPr>
-        <w:rPr>
-          <w:sz w:val="24"/>
-          <w:szCs w:val="24"/>
-        </w:rPr>
-      </w:pPr>
-      <w:r>
-        <w:rPr>
-          <w:sz w:val="24"/>
-          <w:szCs w:val="24"/>
-        </w:rPr>
-        <w:t>Hyper parameters of the chosen</w:t>
-      </w:r>
-      <w:r>
-        <w:rPr>
-          <w:sz w:val="24"/>
-          <w:szCs w:val="24"/>
-        </w:rPr>
-        <w:t xml:space="preserve"> regression model, k-nearest neighbor regression, </w:t>
-      </w:r>
-      <w:r>
-        <w:rPr>
-          <w:sz w:val="24"/>
-          <w:szCs w:val="24"/>
-        </w:rPr>
-        <w:t xml:space="preserve"> will be optimized using</w:t>
-      </w:r>
-      <w:r>
-        <w:rPr>
-          <w:sz w:val="24"/>
-          <w:szCs w:val="24"/>
-        </w:rPr>
-        <w:t xml:space="preserve"> the</w:t>
+        <w:spacing w:before="160"/>
+        <w:rPr>
+          <w:sz w:val="24"/>
+          <w:szCs w:val="24"/>
+        </w:rPr>
+      </w:pPr>
+      <w:r>
+        <w:rPr>
+          <w:sz w:val="24"/>
+          <w:szCs w:val="24"/>
+        </w:rPr>
+        <w:t>Component 1: Graphical User Interface</w:t>
+      </w:r>
+    </w:p>
+    <w:p>
+      <w:pPr>
+        <w:rPr>
+          <w:sz w:val="24"/>
+          <w:szCs w:val="24"/>
+        </w:rPr>
+      </w:pPr>
+      <w:r>
+        <w:rPr>
+          <w:sz w:val="24"/>
+          <w:szCs w:val="24"/>
+        </w:rPr>
+        <w:t xml:space="preserve">A streamlit user interface will allow user to input their battery descriptor based on options available in drop down menus. </w:t>
+      </w:r>
+      <w:r>
+        <w:rPr>
+          <w:sz w:val="24"/>
+          <w:szCs w:val="24"/>
+        </w:rPr>
+        <w:t xml:space="preserve">A function </w:t>
+      </w:r>
+      <w:r>
+        <w:rPr>
+          <w:sz w:val="24"/>
+          <w:szCs w:val="24"/>
+        </w:rPr>
+        <w:t xml:space="preserve">will take these </w:t>
+      </w:r>
+      <w:r>
+        <w:rPr>
+          <w:sz w:val="24"/>
+          <w:szCs w:val="24"/>
+        </w:rPr>
+        <w:t xml:space="preserve">inputs and turn it into an array as an output for the predictor. </w:t>
+      </w:r>
+      <w:r>
+        <w:rPr>
+          <w:sz w:val="24"/>
+          <w:szCs w:val="24"/>
+        </w:rPr>
+        <w:t>The user will be able to click an evaluate button to run the predictor.</w:t>
+      </w:r>
+      <w:r>
+        <w:rPr>
+          <w:sz w:val="24"/>
+          <w:szCs w:val="24"/>
+        </w:rPr>
+        <w:t xml:space="preserve"> The GUI will return an electrolyte selection and </w:t>
+      </w:r>
+      <w:r>
+        <w:rPr>
+          <w:sz w:val="24"/>
+          <w:szCs w:val="24"/>
+        </w:rPr>
+        <w:t xml:space="preserve">interactive plots </w:t>
+      </w:r>
+      <w:r>
+        <w:rPr>
+          <w:sz w:val="24"/>
+          <w:szCs w:val="24"/>
+        </w:rPr>
+        <w:t xml:space="preserve">with the results of all </w:t>
+      </w:r>
+      <w:r>
+        <w:rPr>
+          <w:sz w:val="24"/>
+          <w:szCs w:val="24"/>
+        </w:rPr>
+        <w:t>the predicted batteries.</w:t>
       </w:r>
       <w:r>
         <w:rPr>
@@ -927,456 +1571,20 @@
         </w:rPr>
         <w:t xml:space="preserve"> </w:t>
       </w:r>
-      <w:proofErr w:type="spellStart"/>
-      <w:r>
-        <w:rPr>
-          <w:sz w:val="24"/>
-          <w:szCs w:val="24"/>
-        </w:rPr>
-        <w:t>sklearn</w:t>
-      </w:r>
-      <w:proofErr w:type="spellEnd"/>
-      <w:r>
-        <w:rPr>
-          <w:sz w:val="24"/>
-          <w:szCs w:val="24"/>
-        </w:rPr>
-        <w:t xml:space="preserve"> </w:t>
-      </w:r>
-      <w:r>
-        <w:rPr>
-          <w:sz w:val="24"/>
-          <w:szCs w:val="24"/>
-        </w:rPr>
-        <w:t>model</w:t>
-      </w:r>
-      <w:r>
-        <w:rPr>
-          <w:sz w:val="24"/>
-          <w:szCs w:val="24"/>
-        </w:rPr>
-        <w:t xml:space="preserve"> </w:t>
-      </w:r>
-      <w:proofErr w:type="spellStart"/>
-      <w:r>
-        <w:rPr>
-          <w:sz w:val="24"/>
-          <w:szCs w:val="24"/>
-        </w:rPr>
-        <w:t>G</w:t>
-      </w:r>
-      <w:r>
-        <w:rPr>
-          <w:sz w:val="24"/>
-          <w:szCs w:val="24"/>
-        </w:rPr>
-        <w:t>rid</w:t>
-      </w:r>
-      <w:r>
-        <w:rPr>
-          <w:sz w:val="24"/>
-          <w:szCs w:val="24"/>
-        </w:rPr>
-        <w:t>SearchCV</w:t>
-      </w:r>
-      <w:proofErr w:type="spellEnd"/>
-      <w:r>
-        <w:rPr>
-          <w:sz w:val="24"/>
-          <w:szCs w:val="24"/>
-        </w:rPr>
-        <w:t xml:space="preserve">. The inputs will be </w:t>
-      </w:r>
-      <w:r>
-        <w:rPr>
-          <w:sz w:val="24"/>
-          <w:szCs w:val="24"/>
-        </w:rPr>
-        <w:t xml:space="preserve">options (range and lists) </w:t>
-      </w:r>
-      <w:r>
-        <w:rPr>
-          <w:sz w:val="24"/>
-          <w:szCs w:val="24"/>
-        </w:rPr>
-        <w:t>for</w:t>
-      </w:r>
-      <w:r>
-        <w:rPr>
-          <w:sz w:val="24"/>
-          <w:szCs w:val="24"/>
-        </w:rPr>
-        <w:t xml:space="preserve"> the hyperparameters</w:t>
-      </w:r>
-      <w:r>
-        <w:rPr>
-          <w:sz w:val="24"/>
-          <w:szCs w:val="24"/>
-        </w:rPr>
-        <w:t>:</w:t>
-      </w:r>
-      <w:r>
-        <w:rPr>
-          <w:sz w:val="24"/>
-          <w:szCs w:val="24"/>
-        </w:rPr>
-        <w:t xml:space="preserve"> </w:t>
-      </w:r>
-      <w:proofErr w:type="spellStart"/>
-      <w:r>
-        <w:rPr>
-          <w:sz w:val="24"/>
-          <w:szCs w:val="24"/>
-        </w:rPr>
-        <w:t>n_neighbors</w:t>
-      </w:r>
-      <w:proofErr w:type="spellEnd"/>
-      <w:r>
-        <w:rPr>
-          <w:sz w:val="24"/>
-          <w:szCs w:val="24"/>
-        </w:rPr>
-        <w:t xml:space="preserve">, weights, </w:t>
-      </w:r>
-      <w:r>
-        <w:rPr>
-          <w:sz w:val="24"/>
-          <w:szCs w:val="24"/>
-        </w:rPr>
-        <w:t xml:space="preserve">and </w:t>
-      </w:r>
-      <w:r>
-        <w:rPr>
-          <w:sz w:val="24"/>
-          <w:szCs w:val="24"/>
-        </w:rPr>
-        <w:t>algorithm</w:t>
-      </w:r>
-      <w:r>
-        <w:rPr>
-          <w:sz w:val="24"/>
-          <w:szCs w:val="24"/>
-        </w:rPr>
-        <w:t>. Other inputs will also include the training set</w:t>
-      </w:r>
-      <w:r>
-        <w:rPr>
-          <w:sz w:val="24"/>
-          <w:szCs w:val="24"/>
-        </w:rPr>
-        <w:t xml:space="preserve"> as described in the previous component. </w:t>
-      </w:r>
-      <w:r>
-        <w:rPr>
-          <w:sz w:val="24"/>
-          <w:szCs w:val="24"/>
-        </w:rPr>
-        <w:t>The output will be a list of the best hyperparameters for each output.</w:t>
-      </w:r>
-    </w:p>
-    <w:p>
-      <w:pPr>
-        <w:spacing w:before="160"/>
-        <w:rPr>
-          <w:b/>
-          <w:sz w:val="24"/>
-          <w:szCs w:val="24"/>
-        </w:rPr>
-      </w:pPr>
-    </w:p>
-    <w:p>
-      <w:pPr>
-        <w:spacing w:before="160"/>
-        <w:rPr>
-          <w:sz w:val="24"/>
-          <w:szCs w:val="24"/>
-        </w:rPr>
-      </w:pPr>
-      <w:r>
-        <w:rPr>
-          <w:b/>
-          <w:sz w:val="24"/>
-          <w:szCs w:val="24"/>
-        </w:rPr>
-        <w:t xml:space="preserve">User Story </w:t>
-      </w:r>
-      <w:r>
-        <w:rPr>
-          <w:b/>
-          <w:sz w:val="24"/>
-          <w:szCs w:val="24"/>
-        </w:rPr>
-        <w:t>2</w:t>
-      </w:r>
-      <w:r>
-        <w:rPr>
-          <w:b/>
-          <w:sz w:val="24"/>
-          <w:szCs w:val="24"/>
-        </w:rPr>
-        <w:t>:</w:t>
-      </w:r>
-    </w:p>
-    <w:p>
-      <w:pPr>
-        <w:rPr>
-          <w:sz w:val="24"/>
-          <w:szCs w:val="24"/>
-        </w:rPr>
-      </w:pPr>
-      <w:r>
-        <w:rPr>
-          <w:sz w:val="24"/>
-          <w:szCs w:val="24"/>
-        </w:rPr>
-        <w:t>A</w:t>
-      </w:r>
-      <w:r>
-        <w:rPr>
-          <w:sz w:val="24"/>
-          <w:szCs w:val="24"/>
-        </w:rPr>
-        <w:t xml:space="preserve"> battery electrochemist working in an R&amp;D lab on the bench scale, for example, the senior scientist in a national lab or the severely underpaid graduate student in a university lab, wants to know which electrolyte will have the best performance for the battery system they are working with. The user, who may be unfamiliar with programming languages, will select their battery cathode, anode, and C-rate from a drop-down menu on a user-friendly interface. The user may also want to know the predicted performance of alternative choices, so both the predicted performance of the best electrolyte and the alternative choices will be visualized on the UI. </w:t>
-      </w:r>
-    </w:p>
-    <w:p>
-      <w:pPr>
-        <w:spacing w:before="160"/>
-        <w:rPr>
-          <w:b/>
-          <w:sz w:val="24"/>
-          <w:szCs w:val="24"/>
-        </w:rPr>
-      </w:pPr>
-      <w:r>
-        <w:rPr>
-          <w:b/>
-          <w:sz w:val="24"/>
-          <w:szCs w:val="24"/>
-        </w:rPr>
-        <w:t>Use Case</w:t>
-      </w:r>
-      <w:r>
-        <w:rPr>
-          <w:b/>
-          <w:sz w:val="24"/>
-          <w:szCs w:val="24"/>
-        </w:rPr>
-        <w:t xml:space="preserve"> 1</w:t>
-      </w:r>
-      <w:r>
-        <w:rPr>
-          <w:b/>
-          <w:sz w:val="24"/>
-          <w:szCs w:val="24"/>
-        </w:rPr>
-        <w:t>: Battery Performance Predictor</w:t>
-      </w:r>
-    </w:p>
-    <w:p>
-      <w:pPr>
-        <w:spacing w:before="160"/>
-        <w:rPr>
-          <w:sz w:val="24"/>
-          <w:szCs w:val="24"/>
-        </w:rPr>
-      </w:pPr>
-      <w:r>
-        <w:rPr>
-          <w:b/>
-          <w:sz w:val="24"/>
-          <w:szCs w:val="24"/>
-        </w:rPr>
-        <w:t xml:space="preserve">Description: </w:t>
-      </w:r>
-      <w:r>
-        <w:rPr>
-          <w:sz w:val="24"/>
-          <w:szCs w:val="24"/>
-        </w:rPr>
-        <w:t xml:space="preserve">The user, a battery electrochemist working in an R&amp;D lab on the bench scale with limited python experience, is interested in selecting an electrolyte for a battery with certain components and how that battery will perform. </w:t>
-      </w:r>
-    </w:p>
-    <w:p>
-      <w:pPr>
-        <w:spacing w:before="160"/>
-        <w:rPr>
-          <w:sz w:val="24"/>
-          <w:szCs w:val="24"/>
-        </w:rPr>
-      </w:pPr>
-      <w:r>
-        <w:rPr>
-          <w:b/>
-          <w:sz w:val="24"/>
-          <w:szCs w:val="24"/>
-        </w:rPr>
-        <w:t>Inputs:</w:t>
-      </w:r>
-      <w:r>
-        <w:rPr>
-          <w:sz w:val="24"/>
-          <w:szCs w:val="24"/>
-        </w:rPr>
-        <w:t xml:space="preserve"> The user provides a description of the desired battery that consists of an anode material, a cathode material, and a charge rate and runs the program. </w:t>
-      </w:r>
-    </w:p>
-    <w:p>
-      <w:pPr>
-        <w:spacing w:before="160"/>
-        <w:rPr>
-          <w:sz w:val="24"/>
-          <w:szCs w:val="24"/>
-        </w:rPr>
-      </w:pPr>
-      <w:r>
-        <w:rPr>
-          <w:b/>
-          <w:sz w:val="24"/>
-          <w:szCs w:val="24"/>
-        </w:rPr>
-        <w:t>Outputs:</w:t>
-      </w:r>
-      <w:r>
-        <w:rPr>
-          <w:sz w:val="24"/>
-          <w:szCs w:val="24"/>
-        </w:rPr>
-        <w:t xml:space="preserve"> MLA returns an electrolyte that gives the best performance and the performance of batteries with alternative electrolytes in a user- friendly interface. An error message will be returned if the MLM can only give poor predictions.</w:t>
-      </w:r>
-    </w:p>
-    <w:p>
-      <w:pPr>
-        <w:spacing w:before="160"/>
-        <w:rPr>
-          <w:sz w:val="24"/>
-          <w:szCs w:val="24"/>
-        </w:rPr>
-      </w:pPr>
-      <w:r>
-        <w:rPr>
-          <w:b/>
-          <w:sz w:val="24"/>
-          <w:szCs w:val="24"/>
-        </w:rPr>
-        <w:t>Components:</w:t>
-      </w:r>
-      <w:r>
-        <w:rPr>
-          <w:sz w:val="24"/>
-          <w:szCs w:val="24"/>
-        </w:rPr>
-        <w:t xml:space="preserve"> </w:t>
-      </w:r>
-    </w:p>
-    <w:p>
-      <w:pPr>
-        <w:spacing w:before="160"/>
-        <w:rPr>
-          <w:sz w:val="24"/>
-          <w:szCs w:val="24"/>
-        </w:rPr>
-      </w:pPr>
-      <w:r>
-        <w:rPr>
-          <w:sz w:val="24"/>
-          <w:szCs w:val="24"/>
-        </w:rPr>
-        <w:t>Component 1: Graphical User Interface</w:t>
-      </w:r>
-    </w:p>
-    <w:p>
-      <w:pPr>
-        <w:rPr>
-          <w:sz w:val="24"/>
-          <w:szCs w:val="24"/>
-        </w:rPr>
-      </w:pPr>
-      <w:r>
-        <w:rPr>
-          <w:sz w:val="24"/>
-          <w:szCs w:val="24"/>
-        </w:rPr>
-        <w:t xml:space="preserve">A streamlit user interface will allow user to input their battery descriptor based on options available in drop down menus. </w:t>
-      </w:r>
-      <w:r>
-        <w:rPr>
-          <w:sz w:val="24"/>
-          <w:szCs w:val="24"/>
-        </w:rPr>
-        <w:t xml:space="preserve">A function </w:t>
-      </w:r>
-      <w:r>
-        <w:rPr>
-          <w:sz w:val="24"/>
-          <w:szCs w:val="24"/>
-        </w:rPr>
-        <w:t xml:space="preserve">will take these </w:t>
-      </w:r>
-      <w:r>
-        <w:rPr>
-          <w:sz w:val="24"/>
-          <w:szCs w:val="24"/>
-        </w:rPr>
-        <w:t xml:space="preserve">inputs and turn it into an array as an output for the predictor. </w:t>
-      </w:r>
-      <w:r>
-        <w:rPr>
-          <w:sz w:val="24"/>
-          <w:szCs w:val="24"/>
-        </w:rPr>
-        <w:t>The user will be able to click an evaluate button to run the predictor.</w:t>
-      </w:r>
-      <w:r>
-        <w:rPr>
-          <w:sz w:val="24"/>
-          <w:szCs w:val="24"/>
-        </w:rPr>
-        <w:t xml:space="preserve"> The GUI will return an electrolyte selection and </w:t>
-      </w:r>
-      <w:r>
-        <w:rPr>
-          <w:sz w:val="24"/>
-          <w:szCs w:val="24"/>
-        </w:rPr>
-        <w:t xml:space="preserve">interactive plots </w:t>
-      </w:r>
-      <w:r>
-        <w:rPr>
-          <w:sz w:val="24"/>
-          <w:szCs w:val="24"/>
-        </w:rPr>
-        <w:t xml:space="preserve">with the results of all </w:t>
-      </w:r>
-      <w:r>
-        <w:rPr>
-          <w:sz w:val="24"/>
-          <w:szCs w:val="24"/>
-        </w:rPr>
-        <w:t>the predicted batteries.</w:t>
-      </w:r>
-      <w:r>
-        <w:rPr>
-          <w:sz w:val="24"/>
-          <w:szCs w:val="24"/>
-        </w:rPr>
-        <w:t xml:space="preserve"> </w:t>
-      </w:r>
-    </w:p>
-    <w:p>
-      <w:pPr>
-        <w:spacing w:before="160"/>
-        <w:rPr>
-          <w:sz w:val="24"/>
-          <w:szCs w:val="24"/>
-        </w:rPr>
-      </w:pPr>
-      <w:r>
-        <w:rPr>
-          <w:sz w:val="24"/>
-          <w:szCs w:val="24"/>
-        </w:rPr>
-        <w:lastRenderedPageBreak/>
+    </w:p>
+    <w:p>
+      <w:pPr>
+        <w:spacing w:before="160"/>
+        <w:rPr>
+          <w:sz w:val="24"/>
+          <w:szCs w:val="24"/>
+        </w:rPr>
+      </w:pPr>
+      <w:r>
+        <w:rPr>
+          <w:sz w:val="24"/>
+          <w:szCs w:val="24"/>
+        </w:rPr>
         <w:t>Component 2: Predictor</w:t>
       </w:r>
     </w:p>
@@ -2647,6 +2855,29 @@
       <w:contextualSpacing/>
     </w:pPr>
   </w:style>
+  <w:style w:type="character" w:styleId="Hyperlink">
+    <w:name w:val="Hyperlink"/>
+    <w:basedOn w:val="DefaultParagraphFont"/>
+    <w:uiPriority w:val="99"/>
+    <w:unhideWhenUsed/>
+    <w:rsid w:val="00715342"/>
+    <w:rPr>
+      <w:color w:val="0000FF" w:themeColor="hyperlink"/>
+      <w:u w:val="single"/>
+    </w:rPr>
+  </w:style>
+  <w:style w:type="character" w:styleId="UnresolvedMention">
+    <w:name w:val="Unresolved Mention"/>
+    <w:basedOn w:val="DefaultParagraphFont"/>
+    <w:uiPriority w:val="99"/>
+    <w:semiHidden/>
+    <w:unhideWhenUsed/>
+    <w:rsid w:val="00715342"/>
+    <w:rPr>
+      <w:color w:val="605E5C"/>
+      <w:shd w:val="clear" w:color="auto" w:fill="E1DFDD"/>
+    </w:rPr>
+  </w:style>
 </w:styles>
 </file>
 
@@ -2968,4 +3199,16 @@
   </a:objectDefaults>
   <a:extraClrSchemeLst/>
 </a:theme>
+</file>
+
+<file path=customXml/item1.xml><?xml version="1.0" encoding="utf-8"?>
+<b:Sources xmlns:b="http://schemas.openxmlformats.org/officeDocument/2006/bibliography" xmlns="http://schemas.openxmlformats.org/officeDocument/2006/bibliography" SelectedStyle="\APASixthEditionOfficeOnline.xsl" StyleName="APA" Version="6"/>
+</file>
+
+<file path=customXml/itemProps1.xml><?xml version="1.0" encoding="utf-8"?>
+<ds:datastoreItem xmlns:ds="http://schemas.openxmlformats.org/officeDocument/2006/customXml" ds:itemID="{9DDA4DA9-C78D-4CE0-8067-D5D179364C6B}">
+  <ds:schemaRefs>
+    <ds:schemaRef ds:uri="http://schemas.openxmlformats.org/officeDocument/2006/bibliography"/>
+  </ds:schemaRefs>
+</ds:datastoreItem>
 </file>
</xml_diff>